<commit_message>
5/8 -> 5/18 날짜수정
</commit_message>
<xml_diff>
--- a/텀프로젝트제안서.docx
+++ b/텀프로젝트제안서.docx
@@ -573,7 +573,23 @@
                 <w:rFonts w:hint="eastAsia"/>
                 <w:sz w:val="24"/>
               </w:rPr>
-              <w:t>2018-05-08</w:t>
+              <w:t>2018-05-</w:t>
+            </w:r>
+            <w:r>
+              <w:rPr>
+                <w:lang w:eastAsia="ko-KR"/>
+                <w:rFonts w:hint="eastAsia"/>
+                <w:sz w:val="24"/>
+                <w:rtl w:val="off"/>
+              </w:rPr>
+              <w:t>1</w:t>
+            </w:r>
+            <w:r>
+              <w:rPr>
+                <w:rFonts w:hint="eastAsia"/>
+                <w:sz w:val="24"/>
+              </w:rPr>
+              <w:t>8</w:t>
             </w:r>
           </w:p>
         </w:tc>
@@ -2075,22 +2091,13 @@
     <w:semiHidden/>
     <w:unhideWhenUsed/>
   </w:style>
-  <w:style w:type="paragraph" w:styleId="afff9">
-    <w:name w:val="Balloon Text"/>
+  <w:style w:type="paragraph" w:styleId="af1">
+    <w:name w:val="List Paragraph"/>
     <w:basedOn w:val="a1"/>
-    <w:link w:val="풍선 도움말 텍스트 Char"/>
-    <w:semiHidden/>
-    <w:unhideWhenUsed/>
-    <w:rPr>
-      <w:rFonts w:asciiTheme="majorHAnsi" w:eastAsiaTheme="majorEastAsia" w:hAnsiTheme="majorHAnsi" w:cstheme="majorBidi"/>
-      <w:sz w:val="18"/>
-      <w:szCs w:val="18"/>
-    </w:rPr>
-  </w:style>
-  <w:style w:type="numbering" w:styleId="a4">
-    <w:name w:val="No List"/>
-    <w:semiHidden/>
-    <w:unhideWhenUsed/>
+    <w:qFormat/>
+    <w:pPr>
+      <w:ind w:leftChars="400" w:left="800"/>
+    </w:pPr>
   </w:style>
   <w:style w:type="table" w:styleId="a3">
     <w:name w:val="Normal Table"/>
@@ -2106,27 +2113,8 @@
       </w:tblCellMar>
     </w:tblPr>
   </w:style>
-  <w:style w:type="paragraph" w:styleId="af1">
-    <w:name w:val="List Paragraph"/>
-    <w:basedOn w:val="a1"/>
-    <w:qFormat/>
-    <w:pPr>
-      <w:ind w:leftChars="400" w:left="800"/>
-    </w:pPr>
-  </w:style>
-  <w:style w:type="character" w:customStyle="1" w:styleId="Charf6">
-    <w:name w:val="풍선 도움말 텍스트 Char"/>
-    <w:basedOn w:val="a2"/>
-    <w:link w:val="Balloon Text"/>
-    <w:semiHidden/>
-    <w:rPr>
-      <w:rFonts w:asciiTheme="majorHAnsi" w:eastAsiaTheme="majorEastAsia" w:hAnsiTheme="majorHAnsi" w:cstheme="majorBidi"/>
-      <w:sz w:val="18"/>
-      <w:szCs w:val="18"/>
-    </w:rPr>
-  </w:style>
-  <w:style w:type="character" w:styleId="a2">
-    <w:name w:val="Default Paragraph Font"/>
+  <w:style w:type="numbering" w:styleId="a4">
+    <w:name w:val="No List"/>
     <w:semiHidden/>
     <w:unhideWhenUsed/>
   </w:style>
@@ -2143,6 +2131,34 @@
     <w:rPr>
       <w:rFonts w:ascii="바탕" w:eastAsia="바탕" w:hAnsi="Times New Roman" w:cs="Times New Roman"/>
       <w:szCs w:val="24"/>
+    </w:rPr>
+  </w:style>
+  <w:style w:type="character" w:styleId="a2">
+    <w:name w:val="Default Paragraph Font"/>
+    <w:semiHidden/>
+    <w:unhideWhenUsed/>
+  </w:style>
+  <w:style w:type="paragraph" w:styleId="afff9">
+    <w:name w:val="Balloon Text"/>
+    <w:basedOn w:val="a1"/>
+    <w:link w:val="Normal"/>
+    <w:semiHidden/>
+    <w:unhideWhenUsed/>
+    <w:rPr>
+      <w:rFonts w:asciiTheme="majorHAnsi" w:eastAsiaTheme="majorEastAsia" w:hAnsiTheme="majorHAnsi" w:cstheme="majorBidi"/>
+      <w:sz w:val="18"/>
+      <w:szCs w:val="18"/>
+    </w:rPr>
+  </w:style>
+  <w:style w:type="character" w:customStyle="1" w:styleId="Charf6">
+    <w:name w:val="풍선 도움말 텍스트 Char"/>
+    <w:basedOn w:val="a2"/>
+    <w:link w:val="Normal"/>
+    <w:semiHidden/>
+    <w:rPr>
+      <w:rFonts w:asciiTheme="majorHAnsi" w:eastAsiaTheme="majorEastAsia" w:hAnsiTheme="majorHAnsi" w:cstheme="majorBidi"/>
+      <w:sz w:val="18"/>
+      <w:szCs w:val="18"/>
     </w:rPr>
   </w:style>
   <w:style w:type="table" w:styleId="afffb">

</xml_diff>